<commit_message>
add and tong hop so do lop MVC Quan ly tuyen xe, chuyen xe
</commit_message>
<xml_diff>
--- a/Team01/[Tomorrow][DD][QuanLyTuyenChuyen][1][1412551].docx
+++ b/Team01/[Tomorrow][DD][QuanLyTuyenChuyen][1][1412551].docx
@@ -1827,9 +1827,6 @@
       </w:r>
       <w:proofErr w:type="spellStart"/>
       <w:r>
-        <w:rPr>
-          <w:b/>
-        </w:rPr>
         <w:t>DCLS_TuyenXe</w:t>
       </w:r>
       <w:proofErr w:type="spellEnd"/>
@@ -2300,9 +2297,6 @@
       </w:r>
       <w:proofErr w:type="spellStart"/>
       <w:r>
-        <w:rPr>
-          <w:b/>
-        </w:rPr>
         <w:t>DCLS_HanhTrinh</w:t>
       </w:r>
       <w:proofErr w:type="spellEnd"/>
@@ -2443,13 +2437,7 @@
         <w:rPr>
           <w:b/>
         </w:rPr>
-        <w:t>Quả</w:t>
-      </w:r>
-      <w:r>
-        <w:rPr>
-          <w:b/>
-        </w:rPr>
-        <w:t>n</w:t>
+        <w:t>Quản</w:t>
       </w:r>
       <w:proofErr w:type="spellEnd"/>
       <w:r>
@@ -2673,6 +2661,62 @@
         <w:t>tiết</w:t>
       </w:r>
       <w:proofErr w:type="spellEnd"/>
+      <w:r>
+        <w:rPr>
+          <w:b/>
+        </w:rPr>
+        <w:t xml:space="preserve"> – </w:t>
+      </w:r>
+      <w:proofErr w:type="spellStart"/>
+      <w:r>
+        <w:rPr>
+          <w:b/>
+        </w:rPr>
+        <w:t>Quản</w:t>
+      </w:r>
+      <w:proofErr w:type="spellEnd"/>
+      <w:r>
+        <w:rPr>
+          <w:b/>
+        </w:rPr>
+        <w:t xml:space="preserve"> </w:t>
+      </w:r>
+      <w:proofErr w:type="spellStart"/>
+      <w:r>
+        <w:rPr>
+          <w:b/>
+        </w:rPr>
+        <w:t>lý</w:t>
+      </w:r>
+      <w:proofErr w:type="spellEnd"/>
+      <w:r>
+        <w:rPr>
+          <w:b/>
+        </w:rPr>
+        <w:t xml:space="preserve"> </w:t>
+      </w:r>
+      <w:proofErr w:type="spellStart"/>
+      <w:r>
+        <w:rPr>
+          <w:b/>
+        </w:rPr>
+        <w:t>chuyến</w:t>
+      </w:r>
+      <w:proofErr w:type="spellEnd"/>
+      <w:r>
+        <w:rPr>
+          <w:b/>
+        </w:rPr>
+        <w:t xml:space="preserve"> </w:t>
+      </w:r>
+      <w:proofErr w:type="spellStart"/>
+      <w:r>
+        <w:rPr>
+          <w:b/>
+        </w:rPr>
+        <w:t>xe</w:t>
+      </w:r>
+      <w:proofErr w:type="spellEnd"/>
     </w:p>
     <w:p>
       <w:pPr>
@@ -2719,7 +2763,13 @@
         <w:rPr>
           <w:b w:val="0"/>
         </w:rPr>
-        <w:t>DCLS_HanhTrinh</w:t>
+        <w:t>DCLS_</w:t>
+      </w:r>
+      <w:r>
+        <w:rPr>
+          <w:b w:val="0"/>
+        </w:rPr>
+        <w:t>ChuyenXe</w:t>
       </w:r>
       <w:proofErr w:type="spellEnd"/>
     </w:p>
@@ -2775,7 +2825,7 @@
         <w:rPr>
           <w:b w:val="0"/>
         </w:rPr>
-        <w:t>HanhTrinh</w:t>
+        <w:t>ChuyenXe</w:t>
       </w:r>
       <w:proofErr w:type="spellEnd"/>
       <w:r>
@@ -2910,6 +2960,12 @@
         <w:t>xe</w:t>
       </w:r>
       <w:proofErr w:type="spellEnd"/>
+      <w:r>
+        <w:rPr>
+          <w:b/>
+        </w:rPr>
+        <w:t xml:space="preserve"> </w:t>
+      </w:r>
     </w:p>
     <w:p>
       <w:pPr>
@@ -3089,6 +3145,62 @@
         <w:t>tiết</w:t>
       </w:r>
       <w:proofErr w:type="spellEnd"/>
+      <w:r>
+        <w:rPr>
+          <w:b/>
+        </w:rPr>
+        <w:t xml:space="preserve"> – </w:t>
+      </w:r>
+      <w:proofErr w:type="spellStart"/>
+      <w:r>
+        <w:rPr>
+          <w:b/>
+        </w:rPr>
+        <w:t>Quản</w:t>
+      </w:r>
+      <w:proofErr w:type="spellEnd"/>
+      <w:r>
+        <w:rPr>
+          <w:b/>
+        </w:rPr>
+        <w:t xml:space="preserve"> </w:t>
+      </w:r>
+      <w:proofErr w:type="spellStart"/>
+      <w:r>
+        <w:rPr>
+          <w:b/>
+        </w:rPr>
+        <w:t>lý</w:t>
+      </w:r>
+      <w:proofErr w:type="spellEnd"/>
+      <w:r>
+        <w:rPr>
+          <w:b/>
+        </w:rPr>
+        <w:t xml:space="preserve"> </w:t>
+      </w:r>
+      <w:proofErr w:type="spellStart"/>
+      <w:r>
+        <w:rPr>
+          <w:b/>
+        </w:rPr>
+        <w:t>trạm</w:t>
+      </w:r>
+      <w:proofErr w:type="spellEnd"/>
+      <w:r>
+        <w:rPr>
+          <w:b/>
+        </w:rPr>
+        <w:t xml:space="preserve"> </w:t>
+      </w:r>
+      <w:proofErr w:type="spellStart"/>
+      <w:r>
+        <w:rPr>
+          <w:b/>
+        </w:rPr>
+        <w:t>xe</w:t>
+      </w:r>
+      <w:proofErr w:type="spellEnd"/>
     </w:p>
     <w:p>
       <w:pPr>
@@ -3135,7 +3247,13 @@
         <w:rPr>
           <w:b w:val="0"/>
         </w:rPr>
-        <w:t>DCLS_HanhTrinh</w:t>
+        <w:t>DCLS_</w:t>
+      </w:r>
+      <w:r>
+        <w:rPr>
+          <w:b w:val="0"/>
+        </w:rPr>
+        <w:t>Tram</w:t>
       </w:r>
       <w:proofErr w:type="spellEnd"/>
     </w:p>
@@ -3184,17 +3302,23 @@
         <w:rPr>
           <w:b w:val="0"/>
         </w:rPr>
-        <w:t>Tbl_HanhTrinh</w:t>
-      </w:r>
-      <w:proofErr w:type="spellEnd"/>
+        <w:t>Tbl_</w:t>
+      </w:r>
       <w:r>
         <w:rPr>
           <w:b w:val="0"/>
         </w:rPr>
-        <w:t xml:space="preserve"> , [FRA] [CLS] [1.1</w:t>
+        <w:t>Tram</w:t>
       </w:r>
       <w:bookmarkStart w:id="0" w:name="_GoBack"/>
       <w:bookmarkEnd w:id="0"/>
+      <w:proofErr w:type="spellEnd"/>
+      <w:r>
+        <w:rPr>
+          <w:b w:val="0"/>
+        </w:rPr>
+        <w:t xml:space="preserve"> , [FRA] [CLS] [1.1</w:t>
+      </w:r>
       <w:r>
         <w:rPr>
           <w:b w:val="0"/>
@@ -5586,15 +5710,6 @@
   </w:num>
   <w:num w:numId="25">
     <w:abstractNumId w:val="7"/>
-    <w:lvlOverride w:ilvl="0"/>
-    <w:lvlOverride w:ilvl="1"/>
-    <w:lvlOverride w:ilvl="2"/>
-    <w:lvlOverride w:ilvl="3"/>
-    <w:lvlOverride w:ilvl="4"/>
-    <w:lvlOverride w:ilvl="5"/>
-    <w:lvlOverride w:ilvl="6"/>
-    <w:lvlOverride w:ilvl="7"/>
-    <w:lvlOverride w:ilvl="8"/>
   </w:num>
 </w:numbering>
 </file>
@@ -8588,7 +8703,7 @@
 </file>
 
 <file path=customXml/itemProps2.xml><?xml version="1.0" encoding="utf-8"?>
-<ds:datastoreItem xmlns:ds="http://schemas.openxmlformats.org/officeDocument/2006/customXml" ds:itemID="{540D8CCB-D909-4076-8A55-7FF01EB2B1BE}">
+<ds:datastoreItem xmlns:ds="http://schemas.openxmlformats.org/officeDocument/2006/customXml" ds:itemID="{47BD2D16-0F88-4562-8F54-8EDCF4936D96}">
   <ds:schemaRefs>
     <ds:schemaRef ds:uri="http://schemas.openxmlformats.org/officeDocument/2006/bibliography"/>
   </ds:schemaRefs>

</xml_diff>